<commit_message>
Gates complete and landscape in
</commit_message>
<xml_diff>
--- a/CTEC601 2024 S1 Assignment 2 - Synthetic Reality Description.docx
+++ b/CTEC601 2024 S1 Assignment 2 - Synthetic Reality Description.docx
@@ -95,13 +95,9 @@
         <w:pStyle w:val="Heading1"/>
       </w:pPr>
       <w:r>
-        <w:t xml:space="preserve">Name of the </w:t>
-      </w:r>
-      <w:r>
-        <w:t>Scene</w:t>
-      </w:r>
-    </w:p>
-    <w:p/>
+        <w:t>The Strip</w:t>
+      </w:r>
+    </w:p>
     <w:p>
       <w:pPr>
         <w:pStyle w:val="Heading1"/>
@@ -129,7 +125,7 @@
         </w:trPr>
         <w:tc>
           <w:tcPr>
-            <w:tcW w:w="2236" w:type="dxa"/>
+            <w:tcW w:w="2329" w:type="dxa"/>
             <w:tcBorders>
               <w:top w:val="nil"/>
             </w:tcBorders>
@@ -143,7 +139,7 @@
         </w:tc>
         <w:tc>
           <w:tcPr>
-            <w:tcW w:w="2806" w:type="dxa"/>
+            <w:tcW w:w="2922" w:type="dxa"/>
             <w:tcBorders>
               <w:top w:val="nil"/>
             </w:tcBorders>
@@ -157,7 +153,7 @@
         </w:tc>
         <w:tc>
           <w:tcPr>
-            <w:tcW w:w="1379" w:type="dxa"/>
+            <w:tcW w:w="1438" w:type="dxa"/>
             <w:tcBorders>
               <w:top w:val="nil"/>
             </w:tcBorders>
@@ -171,7 +167,7 @@
         </w:tc>
         <w:tc>
           <w:tcPr>
-            <w:tcW w:w="2244" w:type="dxa"/>
+            <w:tcW w:w="2337" w:type="dxa"/>
             <w:tcBorders>
               <w:top w:val="nil"/>
             </w:tcBorders>
@@ -191,129 +187,161 @@
         </w:trPr>
         <w:tc>
           <w:tcPr>
-            <w:tcW w:w="2236" w:type="dxa"/>
+            <w:tcW w:w="2329" w:type="dxa"/>
             <w:vAlign w:val="center"/>
           </w:tcPr>
           <w:p>
             <w:r>
-              <w:t>John Doe</w:t>
+              <w:t>Fletcher</w:t>
+            </w:r>
+            <w:r>
+              <w:t xml:space="preserve"> </w:t>
+            </w:r>
+            <w:r>
+              <w:t>Poole</w:t>
             </w:r>
           </w:p>
         </w:tc>
         <w:tc>
           <w:tcPr>
-            <w:tcW w:w="2806" w:type="dxa"/>
+            <w:tcW w:w="2922" w:type="dxa"/>
             <w:vAlign w:val="center"/>
           </w:tcPr>
           <w:p>
             <w:r>
-              <w:t xml:space="preserve">e.g., </w:t>
-            </w:r>
-            <w:r>
-              <w:t>modelling, interaction</w:t>
+              <w:t>Everything</w:t>
             </w:r>
           </w:p>
         </w:tc>
         <w:tc>
           <w:tcPr>
-            <w:tcW w:w="1379" w:type="dxa"/>
+            <w:tcW w:w="1438" w:type="dxa"/>
             <w:vAlign w:val="center"/>
           </w:tcPr>
           <w:p>
             <w:r>
-              <w:t>50%</w:t>
+              <w:t>10</w:t>
+            </w:r>
+            <w:r>
+              <w:t>0%</w:t>
             </w:r>
           </w:p>
         </w:tc>
         <w:tc>
           <w:tcPr>
-            <w:tcW w:w="2244" w:type="dxa"/>
-          </w:tcPr>
-          <w:p/>
-        </w:tc>
-      </w:tr>
-      <w:tr>
-        <w:trPr>
-          <w:trHeight w:val="397"/>
-        </w:trPr>
-        <w:tc>
-          <w:tcPr>
-            <w:tcW w:w="2236" w:type="dxa"/>
-            <w:vAlign w:val="center"/>
+            <w:tcW w:w="2337" w:type="dxa"/>
           </w:tcPr>
           <w:p>
             <w:r>
-              <w:t>Jane Dane</w:t>
+              <w:rPr>
+                <w:noProof/>
+              </w:rPr>
+              <mc:AlternateContent>
+                <mc:Choice Requires="wpi">
+                  <w:drawing>
+                    <wp:anchor distT="0" distB="0" distL="114300" distR="114300" simplePos="0" relativeHeight="251665408" behindDoc="0" locked="0" layoutInCell="1" allowOverlap="1" wp14:anchorId="28D15D30" wp14:editId="430AEFEA">
+                      <wp:simplePos x="0" y="0"/>
+                      <wp:positionH relativeFrom="column">
+                        <wp:posOffset>189290</wp:posOffset>
+                      </wp:positionH>
+                      <wp:positionV relativeFrom="paragraph">
+                        <wp:posOffset>41735</wp:posOffset>
+                      </wp:positionV>
+                      <wp:extent cx="1033920" cy="229320"/>
+                      <wp:effectExtent l="57150" t="38100" r="0" b="56515"/>
+                      <wp:wrapNone/>
+                      <wp:docPr id="1294518359" name="Ink 7"/>
+                      <wp:cNvGraphicFramePr/>
+                      <a:graphic xmlns:a="http://schemas.openxmlformats.org/drawingml/2006/main">
+                        <a:graphicData uri="http://schemas.microsoft.com/office/word/2010/wordprocessingInk">
+                          <w14:contentPart bwMode="auto" r:id="rId5">
+                            <w14:nvContentPartPr>
+                              <w14:cNvContentPartPr/>
+                            </w14:nvContentPartPr>
+                            <w14:xfrm>
+                              <a:off x="0" y="0"/>
+                              <a:ext cx="1033920" cy="229320"/>
+                            </w14:xfrm>
+                          </w14:contentPart>
+                        </a:graphicData>
+                      </a:graphic>
+                    </wp:anchor>
+                  </w:drawing>
+                </mc:Choice>
+                <mc:Fallback>
+                  <w:pict>
+                    <v:shapetype w14:anchorId="44BA907E" id="_x0000_t75" coordsize="21600,21600" o:spt="75" o:preferrelative="t" path="m@4@5l@4@11@9@11@9@5xe" filled="f" stroked="f">
+                      <v:stroke joinstyle="miter"/>
+                      <v:formulas>
+                        <v:f eqn="if lineDrawn pixelLineWidth 0"/>
+                        <v:f eqn="sum @0 1 0"/>
+                        <v:f eqn="sum 0 0 @1"/>
+                        <v:f eqn="prod @2 1 2"/>
+                        <v:f eqn="prod @3 21600 pixelWidth"/>
+                        <v:f eqn="prod @3 21600 pixelHeight"/>
+                        <v:f eqn="sum @0 0 1"/>
+                        <v:f eqn="prod @6 1 2"/>
+                        <v:f eqn="prod @7 21600 pixelWidth"/>
+                        <v:f eqn="sum @8 21600 0"/>
+                        <v:f eqn="prod @7 21600 pixelHeight"/>
+                        <v:f eqn="sum @10 21600 0"/>
+                      </v:formulas>
+                      <v:path o:extrusionok="f" gradientshapeok="t" o:connecttype="rect"/>
+                      <o:lock v:ext="edit" aspectratio="t"/>
+                    </v:shapetype>
+                    <v:shape id="Ink 7" o:spid="_x0000_s1026" type="#_x0000_t75" style="position:absolute;margin-left:14.2pt;margin-top:2.6pt;width:82.8pt;height:19.45pt;z-index:251665408;visibility:visible;mso-wrap-style:square;mso-wrap-distance-left:9pt;mso-wrap-distance-top:0;mso-wrap-distance-right:9pt;mso-wrap-distance-bottom:0;mso-position-horizontal:absolute;mso-position-horizontal-relative:text;mso-position-vertical:absolute;mso-position-vertical-relative:text" o:gfxdata="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">
+                      <v:imagedata r:id="rId6" o:title=""/>
+                    </v:shape>
+                  </w:pict>
+                </mc:Fallback>
+              </mc:AlternateContent>
+            </w:r>
+            <w:r>
+              <w:rPr>
+                <w:noProof/>
+              </w:rPr>
+              <mc:AlternateContent>
+                <mc:Choice Requires="wpi">
+                  <w:drawing>
+                    <wp:anchor distT="0" distB="0" distL="114300" distR="114300" simplePos="0" relativeHeight="251664384" behindDoc="0" locked="0" layoutInCell="1" allowOverlap="1" wp14:anchorId="60BB5220" wp14:editId="4F2B4BEA">
+                      <wp:simplePos x="0" y="0"/>
+                      <wp:positionH relativeFrom="column">
+                        <wp:posOffset>-38100</wp:posOffset>
+                      </wp:positionH>
+                      <wp:positionV relativeFrom="paragraph">
+                        <wp:posOffset>20955</wp:posOffset>
+                      </wp:positionV>
+                      <wp:extent cx="340515" cy="304275"/>
+                      <wp:effectExtent l="38100" t="38100" r="2540" b="57785"/>
+                      <wp:wrapNone/>
+                      <wp:docPr id="533434769" name="Ink 6"/>
+                      <wp:cNvGraphicFramePr/>
+                      <a:graphic xmlns:a="http://schemas.openxmlformats.org/drawingml/2006/main">
+                        <a:graphicData uri="http://schemas.microsoft.com/office/word/2010/wordprocessingInk">
+                          <w14:contentPart bwMode="auto" r:id="rId7">
+                            <w14:nvContentPartPr>
+                              <w14:cNvContentPartPr/>
+                            </w14:nvContentPartPr>
+                            <w14:xfrm>
+                              <a:off x="0" y="0"/>
+                              <a:ext cx="340515" cy="304275"/>
+                            </w14:xfrm>
+                          </w14:contentPart>
+                        </a:graphicData>
+                      </a:graphic>
+                    </wp:anchor>
+                  </w:drawing>
+                </mc:Choice>
+                <mc:Fallback>
+                  <w:pict>
+                    <v:shape w14:anchorId="0AFC5156" id="Ink 6" o:spid="_x0000_s1026" type="#_x0000_t75" style="position:absolute;margin-left:-3.7pt;margin-top:.95pt;width:28.2pt;height:25.35pt;z-index:251664384;visibility:visible;mso-wrap-style:square;mso-wrap-distance-left:9pt;mso-wrap-distance-top:0;mso-wrap-distance-right:9pt;mso-wrap-distance-bottom:0;mso-position-horizontal:absolute;mso-position-horizontal-relative:text;mso-position-vertical:absolute;mso-position-vertical-relative:text" o:gfxdata="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">
+                      <v:imagedata r:id="rId8" o:title=""/>
+                    </v:shape>
+                  </w:pict>
+                </mc:Fallback>
+              </mc:AlternateContent>
             </w:r>
           </w:p>
-        </w:tc>
-        <w:tc>
-          <w:tcPr>
-            <w:tcW w:w="2806" w:type="dxa"/>
-            <w:vAlign w:val="center"/>
-          </w:tcPr>
-          <w:p>
-            <w:r>
-              <w:t xml:space="preserve">e.g., </w:t>
-            </w:r>
-            <w:r>
-              <w:t>texturing</w:t>
-            </w:r>
-          </w:p>
-        </w:tc>
-        <w:tc>
-          <w:tcPr>
-            <w:tcW w:w="1379" w:type="dxa"/>
-            <w:vAlign w:val="center"/>
-          </w:tcPr>
-          <w:p>
-            <w:r>
-              <w:t>50%</w:t>
-            </w:r>
-          </w:p>
-        </w:tc>
-        <w:tc>
-          <w:tcPr>
-            <w:tcW w:w="2244" w:type="dxa"/>
-          </w:tcPr>
-          <w:p/>
-        </w:tc>
-      </w:tr>
-      <w:tr>
-        <w:trPr>
-          <w:cnfStyle w:val="000000100000" w:firstRow="0" w:lastRow="0" w:firstColumn="0" w:lastColumn="0" w:oddVBand="0" w:evenVBand="0" w:oddHBand="1" w:evenHBand="0" w:firstRowFirstColumn="0" w:firstRowLastColumn="0" w:lastRowFirstColumn="0" w:lastRowLastColumn="0"/>
-          <w:trHeight w:val="397"/>
-        </w:trPr>
-        <w:tc>
-          <w:tcPr>
-            <w:tcW w:w="2236" w:type="dxa"/>
-            <w:vAlign w:val="center"/>
-          </w:tcPr>
-          <w:p>
-            <w:r>
-              <w:t>…</w:t>
-            </w:r>
-          </w:p>
-        </w:tc>
-        <w:tc>
-          <w:tcPr>
-            <w:tcW w:w="2806" w:type="dxa"/>
-            <w:vAlign w:val="center"/>
-          </w:tcPr>
-          <w:p/>
-        </w:tc>
-        <w:tc>
-          <w:tcPr>
-            <w:tcW w:w="1379" w:type="dxa"/>
-            <w:vAlign w:val="center"/>
-          </w:tcPr>
-          <w:p/>
-        </w:tc>
-        <w:tc>
-          <w:tcPr>
-            <w:tcW w:w="2244" w:type="dxa"/>
-          </w:tcPr>
-          <w:p/>
         </w:tc>
       </w:tr>
     </w:tbl>
@@ -347,12 +375,12 @@
       <w:pPr>
         <w:pStyle w:val="ListParagraph"/>
         <w:numPr>
-          <w:ilvl w:val="0"/>
+          <w:ilvl w:val="1"/>
           <w:numId w:val="2"/>
         </w:numPr>
       </w:pPr>
       <w:r>
-        <w:t>What core assets did you need for this project?</w:t>
+        <w:t>I decided to do Fallout New Vegas strip. Chose this because New Vegas is one of my favourite games and I thought it’d be kind of cool to almost remake it in a new engine as its about 15 years old.</w:t>
       </w:r>
     </w:p>
     <w:p>
@@ -364,7 +392,19 @@
         </w:numPr>
       </w:pPr>
       <w:r>
-        <w:t>How did you record/create/process those core assets?</w:t>
+        <w:t>What core assets did you need for this project?</w:t>
+      </w:r>
+    </w:p>
+    <w:p>
+      <w:pPr>
+        <w:pStyle w:val="ListParagraph"/>
+        <w:numPr>
+          <w:ilvl w:val="1"/>
+          <w:numId w:val="2"/>
+        </w:numPr>
+      </w:pPr>
+      <w:r>
+        <w:t xml:space="preserve">All the assets you see in the scene, most custom with some primitive planes being used on the ground and the Unity Landscape system being used for the grass areas. </w:t>
       </w:r>
     </w:p>
     <w:p>
@@ -376,70 +416,19 @@
         </w:numPr>
       </w:pPr>
       <w:r>
-        <w:t>Did you break down the project into steps/blocks? If so, which?</w:t>
-      </w:r>
-    </w:p>
-    <w:p>
-      <w:pPr>
-        <w:pStyle w:val="Heading1"/>
-      </w:pPr>
-      <w:r>
-        <w:t>Sketches</w:t>
-      </w:r>
-      <w:r>
-        <w:t>/Screenshots</w:t>
-      </w:r>
-    </w:p>
-    <w:p>
-      <w:r>
-        <w:t>Insert some key sketches or scre</w:t>
-      </w:r>
-      <w:r>
-        <w:t xml:space="preserve">enshots of the </w:t>
-      </w:r>
-      <w:r>
-        <w:t>project</w:t>
-      </w:r>
-      <w:r>
-        <w:t xml:space="preserve"> (max. two</w:t>
-      </w:r>
-      <w:r>
-        <w:t xml:space="preserve"> page</w:t>
-      </w:r>
-      <w:r>
-        <w:t>s</w:t>
-      </w:r>
-      <w:r>
-        <w:t>)</w:t>
-      </w:r>
-    </w:p>
-    <w:p/>
-    <w:p>
-      <w:pPr>
-        <w:pStyle w:val="Heading1"/>
-      </w:pPr>
-      <w:r>
-        <w:t>Changelog/Diary</w:t>
-      </w:r>
-    </w:p>
-    <w:p>
-      <w:pPr>
-        <w:pStyle w:val="Heading2"/>
-      </w:pPr>
-      <w:r>
-        <w:t>9</w:t>
-      </w:r>
-      <w:r>
-        <w:t>/</w:t>
-      </w:r>
-      <w:r>
-        <w:t>4</w:t>
-      </w:r>
-      <w:r>
-        <w:t>/202</w:t>
-      </w:r>
-      <w:r>
-        <w:t>4</w:t>
+        <w:t>How did you record/create/process those core assets?</w:t>
+      </w:r>
+    </w:p>
+    <w:p>
+      <w:pPr>
+        <w:pStyle w:val="ListParagraph"/>
+        <w:numPr>
+          <w:ilvl w:val="1"/>
+          <w:numId w:val="2"/>
+        </w:numPr>
+      </w:pPr>
+      <w:r>
+        <w:t>I went into the game and recorded footage of me walking around the strip examining the assets and capturing the sound which I will attempt to replicate.</w:t>
       </w:r>
     </w:p>
     <w:p>
@@ -447,35 +436,269 @@
         <w:pStyle w:val="ListParagraph"/>
         <w:numPr>
           <w:ilvl w:val="0"/>
-          <w:numId w:val="4"/>
+          <w:numId w:val="2"/>
         </w:numPr>
       </w:pPr>
       <w:r>
-        <w:t>Assessment introduced in class</w:t>
+        <w:t>Did you break down the project into steps/blocks? If so, which?</w:t>
       </w:r>
     </w:p>
     <w:p>
       <w:pPr>
         <w:pStyle w:val="ListParagraph"/>
         <w:numPr>
-          <w:ilvl w:val="0"/>
-          <w:numId w:val="4"/>
+          <w:ilvl w:val="1"/>
+          <w:numId w:val="2"/>
         </w:numPr>
       </w:pPr>
       <w:r>
-        <w:t>Find group members</w:t>
-      </w:r>
-    </w:p>
-    <w:p>
-      <w:pPr>
-        <w:pStyle w:val="ListParagraph"/>
-        <w:numPr>
-          <w:ilvl w:val="0"/>
-          <w:numId w:val="4"/>
-        </w:numPr>
-      </w:pPr>
-      <w:r>
-        <w:t>Brainstorm some ideas</w:t>
+        <w:t xml:space="preserve">I decided to start with the ground/gate details first. This way I can create the scenes basic length and width. After that I started on the more complex models like the casino/tower/signage. </w:t>
+      </w:r>
+    </w:p>
+    <w:p>
+      <w:pPr>
+        <w:pStyle w:val="Heading1"/>
+      </w:pPr>
+      <w:r>
+        <w:t>Sketches</w:t>
+      </w:r>
+      <w:r>
+        <w:t>/Screenshots</w:t>
+      </w:r>
+    </w:p>
+    <w:p>
+      <w:r>
+        <w:rPr>
+          <w:noProof/>
+        </w:rPr>
+        <w:drawing>
+          <wp:anchor distT="0" distB="0" distL="114300" distR="114300" simplePos="0" relativeHeight="251668480" behindDoc="0" locked="0" layoutInCell="1" allowOverlap="1" wp14:anchorId="64FD1E86" wp14:editId="69E9857E">
+            <wp:simplePos x="0" y="0"/>
+            <wp:positionH relativeFrom="column">
+              <wp:posOffset>2514600</wp:posOffset>
+            </wp:positionH>
+            <wp:positionV relativeFrom="paragraph">
+              <wp:posOffset>13970</wp:posOffset>
+            </wp:positionV>
+            <wp:extent cx="2295525" cy="1247775"/>
+            <wp:effectExtent l="0" t="0" r="9525" b="9525"/>
+            <wp:wrapSquare wrapText="bothSides"/>
+            <wp:docPr id="659773579" name="Picture 1" descr="A sign with a fire on it&#10;&#10;Description automatically generated with medium confidence"/>
+            <wp:cNvGraphicFramePr>
+              <a:graphicFrameLocks xmlns:a="http://schemas.openxmlformats.org/drawingml/2006/main" noChangeAspect="1"/>
+            </wp:cNvGraphicFramePr>
+            <a:graphic xmlns:a="http://schemas.openxmlformats.org/drawingml/2006/main">
+              <a:graphicData uri="http://schemas.openxmlformats.org/drawingml/2006/picture">
+                <pic:pic xmlns:pic="http://schemas.openxmlformats.org/drawingml/2006/picture">
+                  <pic:nvPicPr>
+                    <pic:cNvPr id="659773579" name="Picture 1" descr="A sign with a fire on it&#10;&#10;Description automatically generated with medium confidence"/>
+                    <pic:cNvPicPr/>
+                  </pic:nvPicPr>
+                  <pic:blipFill>
+                    <a:blip r:embed="rId9" cstate="print">
+                      <a:extLst>
+                        <a:ext uri="{28A0092B-C50C-407E-A947-70E740481C1C}">
+                          <a14:useLocalDpi xmlns:a14="http://schemas.microsoft.com/office/drawing/2010/main" val="0"/>
+                        </a:ext>
+                      </a:extLst>
+                    </a:blip>
+                    <a:stretch>
+                      <a:fillRect/>
+                    </a:stretch>
+                  </pic:blipFill>
+                  <pic:spPr>
+                    <a:xfrm>
+                      <a:off x="0" y="0"/>
+                      <a:ext cx="2295525" cy="1247775"/>
+                    </a:xfrm>
+                    <a:prstGeom prst="rect">
+                      <a:avLst/>
+                    </a:prstGeom>
+                  </pic:spPr>
+                </pic:pic>
+              </a:graphicData>
+            </a:graphic>
+          </wp:anchor>
+        </w:drawing>
+      </w:r>
+      <w:r>
+        <w:rPr>
+          <w:noProof/>
+        </w:rPr>
+        <w:drawing>
+          <wp:anchor distT="0" distB="0" distL="114300" distR="114300" simplePos="0" relativeHeight="251667456" behindDoc="0" locked="0" layoutInCell="1" allowOverlap="1" wp14:anchorId="1C1B040E" wp14:editId="611E7E8B">
+            <wp:simplePos x="0" y="0"/>
+            <wp:positionH relativeFrom="column">
+              <wp:posOffset>104775</wp:posOffset>
+            </wp:positionH>
+            <wp:positionV relativeFrom="paragraph">
+              <wp:posOffset>13970</wp:posOffset>
+            </wp:positionV>
+            <wp:extent cx="2257425" cy="1269365"/>
+            <wp:effectExtent l="0" t="0" r="9525" b="6985"/>
+            <wp:wrapSquare wrapText="bothSides"/>
+            <wp:docPr id="1792507296" name="Picture 1"/>
+            <wp:cNvGraphicFramePr>
+              <a:graphicFrameLocks xmlns:a="http://schemas.openxmlformats.org/drawingml/2006/main" noChangeAspect="1"/>
+            </wp:cNvGraphicFramePr>
+            <a:graphic xmlns:a="http://schemas.openxmlformats.org/drawingml/2006/main">
+              <a:graphicData uri="http://schemas.openxmlformats.org/drawingml/2006/picture">
+                <pic:pic xmlns:pic="http://schemas.openxmlformats.org/drawingml/2006/picture">
+                  <pic:nvPicPr>
+                    <pic:cNvPr id="1792507296" name=""/>
+                    <pic:cNvPicPr/>
+                  </pic:nvPicPr>
+                  <pic:blipFill>
+                    <a:blip r:embed="rId10" cstate="print">
+                      <a:extLst>
+                        <a:ext uri="{28A0092B-C50C-407E-A947-70E740481C1C}">
+                          <a14:useLocalDpi xmlns:a14="http://schemas.microsoft.com/office/drawing/2010/main" val="0"/>
+                        </a:ext>
+                      </a:extLst>
+                    </a:blip>
+                    <a:stretch>
+                      <a:fillRect/>
+                    </a:stretch>
+                  </pic:blipFill>
+                  <pic:spPr>
+                    <a:xfrm>
+                      <a:off x="0" y="0"/>
+                      <a:ext cx="2257425" cy="1269365"/>
+                    </a:xfrm>
+                    <a:prstGeom prst="rect">
+                      <a:avLst/>
+                    </a:prstGeom>
+                  </pic:spPr>
+                </pic:pic>
+              </a:graphicData>
+            </a:graphic>
+          </wp:anchor>
+        </w:drawing>
+      </w:r>
+    </w:p>
+    <w:p>
+      <w:r>
+        <w:rPr>
+          <w:noProof/>
+        </w:rPr>
+        <w:drawing>
+          <wp:anchor distT="0" distB="0" distL="114300" distR="114300" simplePos="0" relativeHeight="251669504" behindDoc="0" locked="0" layoutInCell="1" allowOverlap="1" wp14:anchorId="775EF4AD" wp14:editId="55A61FCA">
+            <wp:simplePos x="0" y="0"/>
+            <wp:positionH relativeFrom="column">
+              <wp:posOffset>2809875</wp:posOffset>
+            </wp:positionH>
+            <wp:positionV relativeFrom="paragraph">
+              <wp:posOffset>901700</wp:posOffset>
+            </wp:positionV>
+            <wp:extent cx="2662560" cy="1447800"/>
+            <wp:effectExtent l="0" t="0" r="4445" b="0"/>
+            <wp:wrapSquare wrapText="bothSides"/>
+            <wp:docPr id="2063377549" name="Picture 1" descr="A building with a clock on top&#10;&#10;Description automatically generated"/>
+            <wp:cNvGraphicFramePr>
+              <a:graphicFrameLocks xmlns:a="http://schemas.openxmlformats.org/drawingml/2006/main" noChangeAspect="1"/>
+            </wp:cNvGraphicFramePr>
+            <a:graphic xmlns:a="http://schemas.openxmlformats.org/drawingml/2006/main">
+              <a:graphicData uri="http://schemas.openxmlformats.org/drawingml/2006/picture">
+                <pic:pic xmlns:pic="http://schemas.openxmlformats.org/drawingml/2006/picture">
+                  <pic:nvPicPr>
+                    <pic:cNvPr id="2063377549" name="Picture 1" descr="A building with a clock on top&#10;&#10;Description automatically generated"/>
+                    <pic:cNvPicPr/>
+                  </pic:nvPicPr>
+                  <pic:blipFill>
+                    <a:blip r:embed="rId11" cstate="print">
+                      <a:extLst>
+                        <a:ext uri="{28A0092B-C50C-407E-A947-70E740481C1C}">
+                          <a14:useLocalDpi xmlns:a14="http://schemas.microsoft.com/office/drawing/2010/main" val="0"/>
+                        </a:ext>
+                      </a:extLst>
+                    </a:blip>
+                    <a:stretch>
+                      <a:fillRect/>
+                    </a:stretch>
+                  </pic:blipFill>
+                  <pic:spPr>
+                    <a:xfrm>
+                      <a:off x="0" y="0"/>
+                      <a:ext cx="2662560" cy="1447800"/>
+                    </a:xfrm>
+                    <a:prstGeom prst="rect">
+                      <a:avLst/>
+                    </a:prstGeom>
+                  </pic:spPr>
+                </pic:pic>
+              </a:graphicData>
+            </a:graphic>
+          </wp:anchor>
+        </w:drawing>
+      </w:r>
+      <w:r>
+        <w:rPr>
+          <w:noProof/>
+        </w:rPr>
+        <w:drawing>
+          <wp:anchor distT="0" distB="0" distL="114300" distR="114300" simplePos="0" relativeHeight="251666432" behindDoc="0" locked="0" layoutInCell="1" allowOverlap="1" wp14:anchorId="071547AA" wp14:editId="6B451E3E">
+            <wp:simplePos x="0" y="0"/>
+            <wp:positionH relativeFrom="margin">
+              <wp:posOffset>142875</wp:posOffset>
+            </wp:positionH>
+            <wp:positionV relativeFrom="paragraph">
+              <wp:posOffset>920750</wp:posOffset>
+            </wp:positionV>
+            <wp:extent cx="2609850" cy="1419225"/>
+            <wp:effectExtent l="0" t="0" r="0" b="9525"/>
+            <wp:wrapSquare wrapText="bothSides"/>
+            <wp:docPr id="704916312" name="Picture 1" descr="A street light with a sign on it&#10;&#10;Description automatically generated with medium confidence"/>
+            <wp:cNvGraphicFramePr>
+              <a:graphicFrameLocks xmlns:a="http://schemas.openxmlformats.org/drawingml/2006/main" noChangeAspect="1"/>
+            </wp:cNvGraphicFramePr>
+            <a:graphic xmlns:a="http://schemas.openxmlformats.org/drawingml/2006/main">
+              <a:graphicData uri="http://schemas.openxmlformats.org/drawingml/2006/picture">
+                <pic:pic xmlns:pic="http://schemas.openxmlformats.org/drawingml/2006/picture">
+                  <pic:nvPicPr>
+                    <pic:cNvPr id="704916312" name="Picture 1" descr="A street light with a sign on it&#10;&#10;Description automatically generated with medium confidence"/>
+                    <pic:cNvPicPr/>
+                  </pic:nvPicPr>
+                  <pic:blipFill>
+                    <a:blip r:embed="rId12" cstate="print">
+                      <a:extLst>
+                        <a:ext uri="{28A0092B-C50C-407E-A947-70E740481C1C}">
+                          <a14:useLocalDpi xmlns:a14="http://schemas.microsoft.com/office/drawing/2010/main" val="0"/>
+                        </a:ext>
+                      </a:extLst>
+                    </a:blip>
+                    <a:stretch>
+                      <a:fillRect/>
+                    </a:stretch>
+                  </pic:blipFill>
+                  <pic:spPr>
+                    <a:xfrm>
+                      <a:off x="0" y="0"/>
+                      <a:ext cx="2609850" cy="1419225"/>
+                    </a:xfrm>
+                    <a:prstGeom prst="rect">
+                      <a:avLst/>
+                    </a:prstGeom>
+                  </pic:spPr>
+                </pic:pic>
+              </a:graphicData>
+            </a:graphic>
+          </wp:anchor>
+        </w:drawing>
+      </w:r>
+    </w:p>
+    <w:p>
+      <w:pPr>
+        <w:pStyle w:val="Heading1"/>
+      </w:pPr>
+    </w:p>
+    <w:p/>
+    <w:p>
+      <w:pPr>
+        <w:pStyle w:val="Heading1"/>
+      </w:pPr>
+      <w:r>
+        <w:lastRenderedPageBreak/>
+        <w:t>Changelog/Diary</w:t>
       </w:r>
     </w:p>
     <w:p>
@@ -483,39 +706,251 @@
         <w:pStyle w:val="Heading2"/>
       </w:pPr>
       <w:r>
-        <w:t>dd/mm/202</w:t>
+        <w:t>16</w:t>
+      </w:r>
+      <w:r>
+        <w:t>/</w:t>
       </w:r>
       <w:r>
         <w:t>4</w:t>
       </w:r>
-    </w:p>
-    <w:p>
-      <w:pPr>
-        <w:pStyle w:val="ListParagraph"/>
-        <w:numPr>
-          <w:ilvl w:val="0"/>
-          <w:numId w:val="5"/>
-        </w:numPr>
-      </w:pPr>
-      <w:r>
-        <w:t>Who, what …</w:t>
-      </w:r>
-    </w:p>
-    <w:p>
-      <w:pPr>
-        <w:pStyle w:val="ListParagraph"/>
-        <w:numPr>
-          <w:ilvl w:val="0"/>
-          <w:numId w:val="5"/>
-        </w:numPr>
-      </w:pPr>
-      <w:r>
-        <w:t>…</w:t>
+      <w:r>
+        <w:t>/202</w:t>
+      </w:r>
+      <w:r>
+        <w:t>4</w:t>
+      </w:r>
+    </w:p>
+    <w:p>
+      <w:r>
+        <w:drawing>
+          <wp:anchor distT="0" distB="0" distL="114300" distR="114300" simplePos="0" relativeHeight="251670528" behindDoc="0" locked="0" layoutInCell="1" allowOverlap="1" wp14:anchorId="57B50A70" wp14:editId="59E18D50">
+            <wp:simplePos x="0" y="0"/>
+            <wp:positionH relativeFrom="column">
+              <wp:posOffset>3009900</wp:posOffset>
+            </wp:positionH>
+            <wp:positionV relativeFrom="paragraph">
+              <wp:posOffset>213360</wp:posOffset>
+            </wp:positionV>
+            <wp:extent cx="2686050" cy="1593215"/>
+            <wp:effectExtent l="0" t="0" r="0" b="6985"/>
+            <wp:wrapSquare wrapText="bothSides"/>
+            <wp:docPr id="249427589" name="Picture 1"/>
+            <wp:cNvGraphicFramePr>
+              <a:graphicFrameLocks xmlns:a="http://schemas.openxmlformats.org/drawingml/2006/main" noChangeAspect="1"/>
+            </wp:cNvGraphicFramePr>
+            <a:graphic xmlns:a="http://schemas.openxmlformats.org/drawingml/2006/main">
+              <a:graphicData uri="http://schemas.openxmlformats.org/drawingml/2006/picture">
+                <pic:pic xmlns:pic="http://schemas.openxmlformats.org/drawingml/2006/picture">
+                  <pic:nvPicPr>
+                    <pic:cNvPr id="249427589" name=""/>
+                    <pic:cNvPicPr/>
+                  </pic:nvPicPr>
+                  <pic:blipFill>
+                    <a:blip r:embed="rId13">
+                      <a:extLst>
+                        <a:ext uri="{28A0092B-C50C-407E-A947-70E740481C1C}">
+                          <a14:useLocalDpi xmlns:a14="http://schemas.microsoft.com/office/drawing/2010/main" val="0"/>
+                        </a:ext>
+                      </a:extLst>
+                    </a:blip>
+                    <a:stretch>
+                      <a:fillRect/>
+                    </a:stretch>
+                  </pic:blipFill>
+                  <pic:spPr>
+                    <a:xfrm>
+                      <a:off x="0" y="0"/>
+                      <a:ext cx="2686050" cy="1593215"/>
+                    </a:xfrm>
+                    <a:prstGeom prst="rect">
+                      <a:avLst/>
+                    </a:prstGeom>
+                  </pic:spPr>
+                </pic:pic>
+              </a:graphicData>
+            </a:graphic>
+            <wp14:sizeRelH relativeFrom="margin">
+              <wp14:pctWidth>0</wp14:pctWidth>
+            </wp14:sizeRelH>
+            <wp14:sizeRelV relativeFrom="margin">
+              <wp14:pctHeight>0</wp14:pctHeight>
+            </wp14:sizeRelV>
+          </wp:anchor>
+        </w:drawing>
+      </w:r>
+      <w:r>
+        <w:t xml:space="preserve">I knew in order to get this project done I had to start early. So today I made a start on the roads with some grimy dark textures/materials and somewhat intense normal maps. </w:t>
       </w:r>
     </w:p>
     <w:p/>
     <w:p/>
     <w:p/>
+    <w:p/>
+    <w:p>
+      <w:pPr>
+        <w:pStyle w:val="Heading2"/>
+      </w:pPr>
+      <w:r>
+        <w:t>19/4/2024</w:t>
+      </w:r>
+    </w:p>
+    <w:p>
+      <w:r>
+        <w:drawing>
+          <wp:anchor distT="0" distB="0" distL="114300" distR="114300" simplePos="0" relativeHeight="251671552" behindDoc="0" locked="0" layoutInCell="1" allowOverlap="1" wp14:anchorId="60043CFA" wp14:editId="25901665">
+            <wp:simplePos x="0" y="0"/>
+            <wp:positionH relativeFrom="column">
+              <wp:posOffset>2785110</wp:posOffset>
+            </wp:positionH>
+            <wp:positionV relativeFrom="paragraph">
+              <wp:posOffset>9525</wp:posOffset>
+            </wp:positionV>
+            <wp:extent cx="2624455" cy="1533525"/>
+            <wp:effectExtent l="0" t="0" r="4445" b="9525"/>
+            <wp:wrapSquare wrapText="bothSides"/>
+            <wp:docPr id="291968229" name="Picture 1" descr="A road with a road in the middle&#10;&#10;Description automatically generated with medium confidence"/>
+            <wp:cNvGraphicFramePr>
+              <a:graphicFrameLocks xmlns:a="http://schemas.openxmlformats.org/drawingml/2006/main" noChangeAspect="1"/>
+            </wp:cNvGraphicFramePr>
+            <a:graphic xmlns:a="http://schemas.openxmlformats.org/drawingml/2006/main">
+              <a:graphicData uri="http://schemas.openxmlformats.org/drawingml/2006/picture">
+                <pic:pic xmlns:pic="http://schemas.openxmlformats.org/drawingml/2006/picture">
+                  <pic:nvPicPr>
+                    <pic:cNvPr id="291968229" name="Picture 1" descr="A road with a road in the middle&#10;&#10;Description automatically generated with medium confidence"/>
+                    <pic:cNvPicPr/>
+                  </pic:nvPicPr>
+                  <pic:blipFill>
+                    <a:blip r:embed="rId14">
+                      <a:extLst>
+                        <a:ext uri="{28A0092B-C50C-407E-A947-70E740481C1C}">
+                          <a14:useLocalDpi xmlns:a14="http://schemas.microsoft.com/office/drawing/2010/main" val="0"/>
+                        </a:ext>
+                      </a:extLst>
+                    </a:blip>
+                    <a:stretch>
+                      <a:fillRect/>
+                    </a:stretch>
+                  </pic:blipFill>
+                  <pic:spPr>
+                    <a:xfrm>
+                      <a:off x="0" y="0"/>
+                      <a:ext cx="2624455" cy="1533525"/>
+                    </a:xfrm>
+                    <a:prstGeom prst="rect">
+                      <a:avLst/>
+                    </a:prstGeom>
+                  </pic:spPr>
+                </pic:pic>
+              </a:graphicData>
+            </a:graphic>
+            <wp14:sizeRelH relativeFrom="margin">
+              <wp14:pctWidth>0</wp14:pctWidth>
+            </wp14:sizeRelH>
+            <wp14:sizeRelV relativeFrom="margin">
+              <wp14:pctHeight>0</wp14:pctHeight>
+            </wp14:sizeRelV>
+          </wp:anchor>
+        </w:drawing>
+      </w:r>
+      <w:r>
+        <w:t>Today I added some curbs and paths to the scene.</w:t>
+      </w:r>
+      <w:r>
+        <w:rPr>
+          <w:noProof/>
+        </w:rPr>
+        <w:t xml:space="preserve"> </w:t>
+      </w:r>
+    </w:p>
+    <w:p/>
+    <w:p/>
+    <w:p/>
+    <w:p/>
+    <w:p/>
+    <w:p>
+      <w:pPr>
+        <w:pStyle w:val="Heading2"/>
+      </w:pPr>
+      <w:r>
+        <w:drawing>
+          <wp:anchor distT="0" distB="0" distL="114300" distR="114300" simplePos="0" relativeHeight="251672576" behindDoc="0" locked="0" layoutInCell="1" allowOverlap="1" wp14:anchorId="35719EB3" wp14:editId="799D9C6D">
+            <wp:simplePos x="0" y="0"/>
+            <wp:positionH relativeFrom="column">
+              <wp:posOffset>1750060</wp:posOffset>
+            </wp:positionH>
+            <wp:positionV relativeFrom="paragraph">
+              <wp:posOffset>73660</wp:posOffset>
+            </wp:positionV>
+            <wp:extent cx="3732530" cy="2014220"/>
+            <wp:effectExtent l="0" t="0" r="1270" b="5080"/>
+            <wp:wrapSquare wrapText="bothSides"/>
+            <wp:docPr id="1961581526" name="Picture 1" descr="A screenshot of a video game&#10;&#10;Description automatically generated"/>
+            <wp:cNvGraphicFramePr>
+              <a:graphicFrameLocks xmlns:a="http://schemas.openxmlformats.org/drawingml/2006/main" noChangeAspect="1"/>
+            </wp:cNvGraphicFramePr>
+            <a:graphic xmlns:a="http://schemas.openxmlformats.org/drawingml/2006/main">
+              <a:graphicData uri="http://schemas.openxmlformats.org/drawingml/2006/picture">
+                <pic:pic xmlns:pic="http://schemas.openxmlformats.org/drawingml/2006/picture">
+                  <pic:nvPicPr>
+                    <pic:cNvPr id="1961581526" name="Picture 1" descr="A screenshot of a video game&#10;&#10;Description automatically generated"/>
+                    <pic:cNvPicPr/>
+                  </pic:nvPicPr>
+                  <pic:blipFill>
+                    <a:blip r:embed="rId15" cstate="print">
+                      <a:extLst>
+                        <a:ext uri="{28A0092B-C50C-407E-A947-70E740481C1C}">
+                          <a14:useLocalDpi xmlns:a14="http://schemas.microsoft.com/office/drawing/2010/main" val="0"/>
+                        </a:ext>
+                      </a:extLst>
+                    </a:blip>
+                    <a:stretch>
+                      <a:fillRect/>
+                    </a:stretch>
+                  </pic:blipFill>
+                  <pic:spPr>
+                    <a:xfrm>
+                      <a:off x="0" y="0"/>
+                      <a:ext cx="3732530" cy="2014220"/>
+                    </a:xfrm>
+                    <a:prstGeom prst="rect">
+                      <a:avLst/>
+                    </a:prstGeom>
+                  </pic:spPr>
+                </pic:pic>
+              </a:graphicData>
+            </a:graphic>
+            <wp14:sizeRelH relativeFrom="margin">
+              <wp14:pctWidth>0</wp14:pctWidth>
+            </wp14:sizeRelH>
+            <wp14:sizeRelV relativeFrom="margin">
+              <wp14:pctHeight>0</wp14:pctHeight>
+            </wp14:sizeRelV>
+          </wp:anchor>
+        </w:drawing>
+      </w:r>
+      <w:r>
+        <w:t>21-23/04/2024</w:t>
+      </w:r>
+    </w:p>
+    <w:p>
+      <w:r>
+        <w:t xml:space="preserve">These last few days I’ve been working on getting the gates setup as </w:t>
+      </w:r>
+      <w:proofErr w:type="spellStart"/>
+      <w:r>
+        <w:t>theres</w:t>
+      </w:r>
+      <w:proofErr w:type="spellEnd"/>
+      <w:r>
+        <w:t xml:space="preserve"> quite a lot to them. </w:t>
+      </w:r>
+    </w:p>
+    <w:p>
+      <w:r>
+        <w:t xml:space="preserve">I also added a grass landscape as its easier than worrying about tiling materials. </w:t>
+      </w:r>
+    </w:p>
     <w:sectPr>
       <w:pgSz w:w="11906" w:h="16838"/>
       <w:pgMar w:top="1440" w:right="1440" w:bottom="1440" w:left="1440" w:header="708" w:footer="708" w:gutter="0"/>
@@ -968,7 +1403,7 @@
         <w:rFonts w:ascii="Calibri" w:eastAsiaTheme="minorHAnsi" w:hAnsi="Calibri" w:cstheme="minorBidi" w:hint="default"/>
       </w:rPr>
     </w:lvl>
-    <w:lvl w:ilvl="1" w:tplc="14090003" w:tentative="1">
+    <w:lvl w:ilvl="1" w:tplc="14090003">
       <w:start w:val="1"/>
       <w:numFmt w:val="bullet"/>
       <w:lvlText w:val="o"/>
@@ -1711,6 +2146,63 @@
 </w:styles>
 </file>
 
+<file path=word/ink/ink1.xml><?xml version="1.0" encoding="utf-8"?>
+<inkml:ink xmlns:inkml="http://www.w3.org/2003/InkML">
+  <inkml:definitions>
+    <inkml:context xml:id="ctx0">
+      <inkml:inkSource xml:id="inkSrc0">
+        <inkml:traceFormat>
+          <inkml:channel name="X" type="integer" min="-2.14748E9" max="2.14748E9" units="cm"/>
+          <inkml:channel name="Y" type="integer" min="-2.14748E9" max="2.14748E9" units="cm"/>
+          <inkml:channel name="F" type="integer" max="32767" units="dev"/>
+        </inkml:traceFormat>
+        <inkml:channelProperties>
+          <inkml:channelProperty channel="X" name="resolution" value="1000" units="1/cm"/>
+          <inkml:channelProperty channel="Y" name="resolution" value="1000" units="1/cm"/>
+          <inkml:channelProperty channel="F" name="resolution" value="0" units="1/dev"/>
+        </inkml:channelProperties>
+      </inkml:inkSource>
+      <inkml:timestamp xml:id="ts0" timeString="2024-04-25T00:05:06.384"/>
+    </inkml:context>
+    <inkml:brush xml:id="br0">
+      <inkml:brushProperty name="width" value="0.05" units="cm"/>
+      <inkml:brushProperty name="height" value="0.05" units="cm"/>
+    </inkml:brush>
+  </inkml:definitions>
+  <inkml:trace contextRef="#ctx0" brushRef="#br0">0 579 24575,'1'-2'0,"-1"0"0,1-1 0,0 1 0,-1 0 0,1-1 0,0 1 0,1 0 0,-1 0 0,0 0 0,1 0 0,-1 0 0,1 0 0,-1 0 0,1 0 0,0 1 0,0-1 0,3-1 0,38-26 0,-36 26 0,27-15 0,1 2 0,1 2 0,38-11 0,28-10 0,-26 9 0,-56 21 0,-1-1 0,0-1 0,0 0 0,-1-1 0,0-1 0,0-1 0,25-19 0,-41 27 0,0 0 0,1 0 0,-1 0 0,0 0 0,0 0 0,0-1 0,0 1 0,-1-1 0,1 0 0,-1 1 0,1-1 0,-1 0 0,0 0 0,0 0 0,0 0 0,-1 0 0,1 0 0,-1 0 0,1 0 0,-1 0 0,0 0 0,0 0 0,-1 0 0,0-5 0,0 4 0,-1 0 0,0 0 0,0 1 0,0-1 0,0 1 0,0-1 0,-1 1 0,0 0 0,1 0 0,-1 0 0,0 0 0,-1 1 0,1-1 0,0 1 0,-1 0 0,-3-3 0,2 3 0,0 0 0,1 0 0,-1 0 0,0 0 0,0 1 0,0 0 0,0 0 0,0 0 0,-1 1 0,1-1 0,0 1 0,0 0 0,-6 2 0,8-2 0,0 1 0,0 0 0,0 0 0,0 0 0,1 0 0,-1 0 0,0 0 0,1 1 0,-1 0 0,1-1 0,-1 1 0,1 0 0,0 0 0,0 0 0,0 1 0,0-1 0,0 0 0,0 1 0,1-1 0,-1 1 0,1 0 0,0-1 0,-2 6 0,-3 18 0,2-1 0,1 1 0,1 0 0,1 0 0,2 0 0,4 35 0,-1 21 0,-4-78 0,0-1 0,0 1 0,0 0 0,0 0 0,1-1 0,0 1 0,-1 0 0,1-1 0,1 1 0,-1-1 0,0 1 0,1-1 0,0 0 0,0 0 0,0 0 0,0 0 0,0 0 0,6 5 0,-4-6 0,-1 1 0,1-1 0,0-1 0,0 1 0,1-1 0,-1 1 0,0-1 0,0 0 0,1-1 0,-1 1 0,1-1 0,-1 0 0,0 0 0,1 0 0,7-2 0,-1 0 0,1 0 0,-1-1 0,-1 0 0,1-1 0,0 0 0,-1-1 0,14-9 0,67-48 0,-53 33 0,-18 16 0,42-32 0,-59 43 0,-1 0 0,1 0 0,-1-1 0,0 1 0,0 0 0,0-1 0,0 0 0,0 1 0,-1-1 0,1 0 0,-1 0 0,0 0 0,0 0 0,0 0 0,0 0 0,0 0 0,0 0 0,0-5 0,-2 6 0,0-1 0,0 0 0,0 1 0,0-1 0,0 0 0,-1 1 0,1-1 0,-1 1 0,0 0 0,1 0 0,-1-1 0,0 1 0,0 0 0,-1 0 0,1 1 0,0-1 0,0 0 0,-1 1 0,1 0 0,-1-1 0,0 1 0,1 0 0,-1 0 0,0 0 0,0 1 0,1-1 0,-7 0 0,4 0 0,0 0 0,-1 1 0,1-1 0,0 1 0,-1 0 0,1 1 0,-1-1 0,1 1 0,0 0 0,0 0 0,-1 1 0,1-1 0,-9 6 0,9-3 0,-1 1 0,2 0 0,-1 0 0,1 0 0,-1 1 0,1-1 0,1 1 0,-1 0 0,1 0 0,0 1 0,1-1 0,-1 1 0,1-1 0,1 1 0,-1 0 0,1 0 0,-1 10 0,2-13 0,-1 0 0,1 0 0,0 0 0,0 0 0,0 0 0,1 0 0,-1 0 0,1 0 0,0 0 0,0 0 0,0 0 0,1 0 0,-1 0 0,1-1 0,0 1 0,0-1 0,0 1 0,1-1 0,-1 0 0,1 0 0,0 0 0,0 0 0,0 0 0,0-1 0,0 1 0,0-1 0,1 0 0,0 0 0,6 3 0,16 0 0,1-1 0,-1-2 0,1 0 0,-1-2 0,1-1 0,44-7 0,-61 6 0,1 0 0,-1-1 0,0 0 0,0-1 0,0 0 0,0 0 0,-1-1 0,0 0 0,0-1 0,0 0 0,-1-1 0,9-8 0,11-12 0,48-62 0,-30 32 0,76-97 0,-116 146 0,0 0 0,-1-1 0,0 1 0,-1-1 0,0 0 0,5-18 0,-8 25 0,0-1 0,-1 1 0,1 0 0,-1-1 0,0 1 0,0-1 0,0 1 0,0-1 0,0 1 0,0-1 0,-1 1 0,1 0 0,-1-1 0,-1-2 0,1 4 0,0-1 0,0 1 0,0 0 0,0 0 0,0 0 0,0 0 0,-1 0 0,1 0 0,0 0 0,-1 0 0,1 1 0,0-1 0,-1 0 0,1 1 0,-1-1 0,1 1 0,-1 0 0,1-1 0,-1 1 0,0 0 0,1 0 0,-1 0 0,1 0 0,-4 0 0,1 1 0,-1 0 0,1-1 0,0 1 0,0 1 0,-1-1 0,1 1 0,0 0 0,0-1 0,0 2 0,1-1 0,-1 0 0,0 1 0,1 0 0,0 0 0,-6 6 0,-4 6 0,0 1 0,-13 24 0,-10 11 0,20-34 0,-10 12 0,1 0 0,1 2 0,1 0 0,2 2 0,-25 50 0,45-82 0,0 1 0,0 0 0,1-1 0,-1 1 0,0 0 0,1 0 0,0-1 0,-1 1 0,1 0 0,0 0 0,0 0 0,0-1 0,0 1 0,0 0 0,0 0 0,0 0 0,1-1 0,-1 1 0,1 0 0,-1 0 0,1-1 0,0 1 0,0-1 0,0 1 0,0 0 0,0-1 0,0 0 0,0 1 0,0-1 0,0 1 0,1-1 0,-1 0 0,1 0 0,-1 0 0,1 0 0,-1 0 0,1 0 0,-1 0 0,1-1 0,0 1 0,0-1 0,-1 1 0,1-1 0,0 1 0,0-1 0,3 0 0,13 2 0,-1 0 0,1-1 0,35-4 0,-29 2 0,-19 1 0,389-28 0,-370 23 0,0-1 0,0-2 0,-1 0 0,0-1 0,37-21 0,-56 27 0,1 0 0,-1 0 0,1 0 0,-1-1 0,-1 0 0,1 1 0,0-1 0,-1-1 0,0 1 0,0 0 0,0-1 0,0 0 0,-1 1 0,0-1 0,0 0 0,2-6 0,-4 9 0,1 0 0,-1-1 0,0 1 0,0-1 0,0 1 0,0 0 0,0-1 0,0 1 0,-1-1 0,1 1 0,-1 0 0,0-1 0,0 1 0,1 0 0,-2 0 0,1-1 0,0 1 0,0 0 0,-1 0 0,1 0 0,-1 0 0,1 1 0,-1-1 0,0 0 0,0 1 0,1-1 0,-1 1 0,-1 0 0,1-1 0,0 1 0,0 0 0,0 0 0,-1 0 0,1 1 0,0-1 0,-1 1 0,-2-1 0,3 0 0,-1 1 0,0 0 0,1 0 0,-1 0 0,0 0 0,1 0 0,-1 1 0,0-1 0,1 1 0,-1 0 0,1 0 0,-1-1 0,1 2 0,-1-1 0,1 0 0,0 0 0,0 1 0,-1-1 0,-1 3 0,-40 40 0,33-32 0,-176 210 0,185-220 0,0 0 0,1 0 0,-1 0 0,1 0 0,0 1 0,-1-1 0,1 0 0,0 1 0,0 0 0,1-1 0,-1 1 0,0-1 0,1 1 0,-1 0 0,1-1 0,0 1 0,0 0 0,0-1 0,1 1 0,-1 0 0,0-1 0,1 1 0,0 0 0,0-1 0,1 4 0,0-4 0,0 1 0,1 0 0,-1-1 0,1 1 0,0-1 0,0 0 0,0 0 0,0 0 0,0 0 0,0 0 0,0-1 0,0 1 0,1-1 0,-1 0 0,1 0 0,-1 0 0,1-1 0,4 1 0,17 1 0,0 0 0,0-2 0,-1-1 0,1-1 0,0-1 0,-1-2 0,0 0 0,45-16 0,8-10 0,96-52 0,-78 35 0,-34 19 0,345-157 0,-285 138-1365,-3 1-5461</inkml:trace>
+</inkml:ink>
+</file>
+
+<file path=word/ink/ink2.xml><?xml version="1.0" encoding="utf-8"?>
+<inkml:ink xmlns:inkml="http://www.w3.org/2003/InkML">
+  <inkml:definitions>
+    <inkml:context xml:id="ctx0">
+      <inkml:inkSource xml:id="inkSrc0">
+        <inkml:traceFormat>
+          <inkml:channel name="X" type="integer" min="-2.14748E9" max="2.14748E9" units="cm"/>
+          <inkml:channel name="Y" type="integer" min="-2.14748E9" max="2.14748E9" units="cm"/>
+          <inkml:channel name="F" type="integer" max="32767" units="dev"/>
+        </inkml:traceFormat>
+        <inkml:channelProperties>
+          <inkml:channelProperty channel="X" name="resolution" value="1000" units="1/cm"/>
+          <inkml:channelProperty channel="Y" name="resolution" value="1000" units="1/cm"/>
+          <inkml:channelProperty channel="F" name="resolution" value="0" units="1/dev"/>
+        </inkml:channelProperties>
+      </inkml:inkSource>
+      <inkml:timestamp xml:id="ts0" timeString="2024-04-25T00:04:55.906"/>
+    </inkml:context>
+    <inkml:brush xml:id="br0">
+      <inkml:brushProperty name="width" value="0.05" units="cm"/>
+      <inkml:brushProperty name="height" value="0.05" units="cm"/>
+    </inkml:brush>
+  </inkml:definitions>
+  <inkml:trace contextRef="#ctx0" brushRef="#br0">341 0 24575,'0'37'0,"-1"0"0,-2 0 0,-1 0 0,-2-1 0,-2 1 0,-16 46 0,-2-11 0,-41 103 0,56-152 0,-1-1 0,0 0 0,-2-1 0,-1 0 0,-22 24 0,33-41-91,0 0 0,0-1 0,0 0 0,0 1 0,-1-2 0,0 1 0,1 0 0,-1-1 0,0 0 0,0 0 0,0-1 0,0 1 0,-1-1 0,-8 1 0,-7 0-6735</inkml:trace>
+  <inkml:trace contextRef="#ctx0" brushRef="#br0" timeOffset="529.35">153 397 24575,'115'-67'0,"-74"41"0,70-34 0,-68 40 65,40-28 0,2-1-1560,-62 38-5331</inkml:trace>
+  <inkml:trace contextRef="#ctx0" brushRef="#br0" timeOffset="2039.84">180 609 24575,'5'0'0,"10"-4"0,7-6 0,4-2 0,3-3 0,-4-3 0,-2 1 0,-4-1 0,-2 2 0,1 5 0,3-1 0,1 2 0,-3 2-8191</inkml:trace>
+  <inkml:trace contextRef="#ctx0" brushRef="#br0" timeOffset="4341.75">710 317 24575,'-1'15'0,"-1"0"0,0 0 0,-1-1 0,-1 0 0,0 1 0,-8 16 0,-10 37 0,12-37 0,0-1 0,-26 50 0,20-47 0,-18 55 0,8-9 0,23-148 0,5 56 0,0 0 0,2 0 0,-1 0 0,2 1 0,0 0 0,0 0 0,1 0 0,10-14 0,68-87 0,-55 78 0,-21 25 0,2-4 0,0 0 0,2 0 0,0 1 0,0 0 0,1 1 0,0 0 0,1 1 0,1 1 0,0 0 0,18-8 0,-11 5 0,-15 9 0,-1 0 0,1 0 0,0 0 0,15-4 0,-21 7 0,-1 1 0,1 0 0,0 0 0,-1 0 0,1 0 0,0 0 0,0 0 0,-1 0 0,1 0 0,0 0 0,-1 0 0,1 0 0,0 0 0,0 1 0,-1-1 0,1 0 0,0 0 0,-1 1 0,1-1 0,0 1 0,-1-1 0,2 1 0,-2 1 0,1-1 0,0 0 0,-1 0 0,1 1 0,-1-1 0,1 1 0,-1-1 0,0 0 0,1 1 0,-1-1 0,0 1 0,0-1 0,0 1 0,0-1 0,0 0 0,-1 3 0,-2 10 0,-1 0 0,0 0 0,-1 0 0,0-1 0,-12 20 0,-5 15 0,19-42 5,0 0 0,0 0 0,-1-1 0,1 0 0,-1 1 0,0-1 0,-1-1 0,1 1 0,-1-1 0,0 1 0,-6 3 0,-66 35-378,44-26-679,17-9-5774</inkml:trace>
+</inkml:ink>
+</file>
+
 <file path=word/theme/theme1.xml><?xml version="1.0" encoding="utf-8"?>
 <a:theme xmlns:a="http://schemas.openxmlformats.org/drawingml/2006/main" name="Office Theme">
   <a:themeElements>

</xml_diff>